<commit_message>
working  on model explanations
</commit_message>
<xml_diff>
--- a/documents/classification_project.docx
+++ b/documents/classification_project.docx
@@ -1331,15 +1331,7 @@
           <w:sz w:val="16"/>
           <w:szCs w:val="16"/>
         </w:rPr>
-        <w:t>*TALK ABOUT VIF AND CORRELATION</w:t>
-      </w:r>
-      <w:r>
-        <w:rPr>
-          <w:rFonts w:cstheme="minorHAnsi"/>
-          <w:sz w:val="16"/>
-          <w:szCs w:val="16"/>
-        </w:rPr>
-        <w:t>*</w:t>
+        <w:t>Multicollinearity was found between some of the remaining variables</w:t>
       </w:r>
     </w:p>
     <w:p>
@@ -1696,6 +1688,339 @@
       <w:pPr>
         <w:pStyle w:val="ListParagraph"/>
         <w:numPr>
+          <w:ilvl w:val="0"/>
+          <w:numId w:val="8"/>
+        </w:numPr>
+        <w:ind w:left="1800"/>
+        <w:rPr>
+          <w:rFonts w:cstheme="minorHAnsi"/>
+          <w:b/>
+          <w:bCs/>
+          <w:i/>
+          <w:iCs/>
+          <w:sz w:val="20"/>
+          <w:szCs w:val="20"/>
+        </w:rPr>
+      </w:pPr>
+      <w:r>
+        <w:rPr>
+          <w:rFonts w:cstheme="minorHAnsi"/>
+          <w:b/>
+          <w:bCs/>
+          <w:i/>
+          <w:iCs/>
+          <w:sz w:val="20"/>
+          <w:szCs w:val="20"/>
+        </w:rPr>
+        <w:t>Variable Creation:</w:t>
+      </w:r>
+      <w:r>
+        <w:rPr>
+          <w:rFonts w:cstheme="minorHAnsi"/>
+          <w:b/>
+          <w:bCs/>
+          <w:i/>
+          <w:iCs/>
+          <w:sz w:val="20"/>
+          <w:szCs w:val="20"/>
+        </w:rPr>
+        <w:t xml:space="preserve"> </w:t>
+      </w:r>
+      <w:r>
+        <w:rPr>
+          <w:rFonts w:cstheme="minorHAnsi"/>
+          <w:sz w:val="20"/>
+          <w:szCs w:val="20"/>
+        </w:rPr>
+        <w:t>The CollegeScorecard dataset included the variable T4APPROVALDATE which is an institutions entry date into the Title_4 Program. This variable was initially in one column in the format month/day/year. I split this column into three columns representing month, day, and year</w:t>
+      </w:r>
+      <w:r>
+        <w:rPr>
+          <w:rFonts w:cstheme="minorHAnsi"/>
+          <w:sz w:val="20"/>
+          <w:szCs w:val="20"/>
+        </w:rPr>
+        <w:t xml:space="preserve"> and then created a variable </w:t>
+      </w:r>
+      <w:r>
+        <w:rPr>
+          <w:rFonts w:cstheme="minorHAnsi"/>
+          <w:sz w:val="20"/>
+          <w:szCs w:val="20"/>
+        </w:rPr>
+        <w:t>for the Season an institution entered the Title_4 Program</w:t>
+      </w:r>
+      <w:r>
+        <w:rPr>
+          <w:rFonts w:cstheme="minorHAnsi"/>
+          <w:sz w:val="20"/>
+          <w:szCs w:val="20"/>
+        </w:rPr>
+        <w:t>.</w:t>
+      </w:r>
+    </w:p>
+    <w:p>
+      <w:pPr>
+        <w:pStyle w:val="ListParagraph"/>
+        <w:numPr>
+          <w:ilvl w:val="0"/>
+          <w:numId w:val="7"/>
+        </w:numPr>
+        <w:ind w:left="1800"/>
+        <w:rPr>
+          <w:rFonts w:cstheme="minorHAnsi"/>
+          <w:b/>
+          <w:bCs/>
+          <w:i/>
+          <w:iCs/>
+          <w:sz w:val="20"/>
+          <w:szCs w:val="20"/>
+        </w:rPr>
+      </w:pPr>
+      <w:r>
+        <w:rPr>
+          <w:rFonts w:cstheme="minorHAnsi"/>
+          <w:b/>
+          <w:bCs/>
+          <w:i/>
+          <w:iCs/>
+          <w:sz w:val="20"/>
+          <w:szCs w:val="20"/>
+        </w:rPr>
+        <w:t>One</w:t>
+      </w:r>
+      <w:r>
+        <w:rPr>
+          <w:rFonts w:cstheme="minorHAnsi"/>
+          <w:b/>
+          <w:bCs/>
+          <w:i/>
+          <w:iCs/>
+          <w:sz w:val="20"/>
+          <w:szCs w:val="20"/>
+        </w:rPr>
+        <w:t>-</w:t>
+      </w:r>
+      <w:r>
+        <w:rPr>
+          <w:rFonts w:cstheme="minorHAnsi"/>
+          <w:b/>
+          <w:bCs/>
+          <w:i/>
+          <w:iCs/>
+          <w:sz w:val="20"/>
+          <w:szCs w:val="20"/>
+        </w:rPr>
+        <w:t>Hot</w:t>
+      </w:r>
+      <w:r>
+        <w:rPr>
+          <w:rFonts w:cstheme="minorHAnsi"/>
+          <w:b/>
+          <w:bCs/>
+          <w:i/>
+          <w:iCs/>
+          <w:sz w:val="20"/>
+          <w:szCs w:val="20"/>
+        </w:rPr>
+        <w:t xml:space="preserve"> </w:t>
+      </w:r>
+      <w:r>
+        <w:rPr>
+          <w:rFonts w:cstheme="minorHAnsi"/>
+          <w:b/>
+          <w:bCs/>
+          <w:i/>
+          <w:iCs/>
+          <w:sz w:val="20"/>
+          <w:szCs w:val="20"/>
+        </w:rPr>
+        <w:t>Encoding:</w:t>
+      </w:r>
+      <w:r>
+        <w:rPr>
+          <w:rFonts w:cstheme="minorHAnsi"/>
+          <w:b/>
+          <w:bCs/>
+          <w:i/>
+          <w:iCs/>
+          <w:sz w:val="20"/>
+          <w:szCs w:val="20"/>
+        </w:rPr>
+        <w:t xml:space="preserve"> </w:t>
+      </w:r>
+      <w:r>
+        <w:rPr>
+          <w:rFonts w:cstheme="minorHAnsi"/>
+          <w:sz w:val="20"/>
+          <w:szCs w:val="20"/>
+        </w:rPr>
+        <w:t xml:space="preserve">There were 190 variables that correspond to program offerings at an institution. These variables are either a 0 (if it does not offer the program), 1 (if the program is offered both in person and online), or a 2 (if the program is only offered online). I used One-Hot Encoding to create dummy variables which resulted in an additional 380 variables. In addition, I encoded several </w:t>
+      </w:r>
+      <w:r>
+        <w:rPr>
+          <w:rFonts w:cstheme="minorHAnsi"/>
+          <w:sz w:val="20"/>
+          <w:szCs w:val="20"/>
+        </w:rPr>
+        <w:t>other</w:t>
+      </w:r>
+      <w:r>
+        <w:rPr>
+          <w:rFonts w:cstheme="minorHAnsi"/>
+          <w:sz w:val="20"/>
+          <w:szCs w:val="20"/>
+        </w:rPr>
+        <w:t xml:space="preserve"> variables </w:t>
+      </w:r>
+      <w:r>
+        <w:rPr>
+          <w:rFonts w:cstheme="minorHAnsi"/>
+          <w:sz w:val="20"/>
+          <w:szCs w:val="20"/>
+        </w:rPr>
+        <w:t xml:space="preserve">such as </w:t>
+      </w:r>
+      <w:r>
+        <w:rPr>
+          <w:rFonts w:cstheme="minorHAnsi"/>
+          <w:sz w:val="20"/>
+          <w:szCs w:val="20"/>
+        </w:rPr>
+        <w:t xml:space="preserve">ST_FIPS, </w:t>
+      </w:r>
+      <w:r>
+        <w:rPr>
+          <w:rFonts w:cstheme="minorHAnsi"/>
+          <w:sz w:val="20"/>
+          <w:szCs w:val="20"/>
+        </w:rPr>
+        <w:t>CUR</w:t>
+      </w:r>
+      <w:r>
+        <w:rPr>
+          <w:rFonts w:cstheme="minorHAnsi"/>
+          <w:sz w:val="20"/>
+          <w:szCs w:val="20"/>
+        </w:rPr>
+        <w:t>R</w:t>
+      </w:r>
+      <w:r>
+        <w:rPr>
+          <w:rFonts w:cstheme="minorHAnsi"/>
+          <w:sz w:val="20"/>
+          <w:szCs w:val="20"/>
+        </w:rPr>
+        <w:t>OPER</w:t>
+      </w:r>
+      <w:r>
+        <w:rPr>
+          <w:rFonts w:cstheme="minorHAnsi"/>
+          <w:sz w:val="20"/>
+          <w:szCs w:val="20"/>
+        </w:rPr>
+        <w:t>, CONTROL</w:t>
+      </w:r>
+      <w:r>
+        <w:rPr>
+          <w:rFonts w:cstheme="minorHAnsi"/>
+          <w:sz w:val="20"/>
+          <w:szCs w:val="20"/>
+        </w:rPr>
+        <w:t xml:space="preserve">, MAIN, HCM2, </w:t>
+      </w:r>
+      <w:r>
+        <w:rPr>
+          <w:rFonts w:cstheme="minorHAnsi"/>
+          <w:sz w:val="20"/>
+          <w:szCs w:val="20"/>
+        </w:rPr>
+        <w:t xml:space="preserve">month, Season, OPEFLAG, PREDDEG, HIGHDEG, ICLEVEL, OPENADMP, </w:t>
+      </w:r>
+      <w:r>
+        <w:rPr>
+          <w:rFonts w:cstheme="minorHAnsi"/>
+          <w:sz w:val="20"/>
+          <w:szCs w:val="20"/>
+        </w:rPr>
+        <w:t>ACCREDCODE</w:t>
+      </w:r>
+      <w:r>
+        <w:rPr>
+          <w:rFonts w:cstheme="minorHAnsi"/>
+          <w:sz w:val="20"/>
+          <w:szCs w:val="20"/>
+        </w:rPr>
+        <w:t xml:space="preserve">, HSI, HBCU, ANNHI, PBI, TRIBAL, NANTI, </w:t>
+      </w:r>
+      <w:r>
+        <w:rPr>
+          <w:rFonts w:cstheme="minorHAnsi"/>
+          <w:sz w:val="20"/>
+          <w:szCs w:val="20"/>
+        </w:rPr>
+        <w:t xml:space="preserve">and </w:t>
+      </w:r>
+      <w:r>
+        <w:rPr>
+          <w:rFonts w:cstheme="minorHAnsi"/>
+          <w:sz w:val="20"/>
+          <w:szCs w:val="20"/>
+        </w:rPr>
+        <w:t>AANAPII</w:t>
+      </w:r>
+      <w:r>
+        <w:rPr>
+          <w:rFonts w:cstheme="minorHAnsi"/>
+          <w:sz w:val="20"/>
+          <w:szCs w:val="20"/>
+        </w:rPr>
+        <w:t xml:space="preserve"> since these variables are ordinal.</w:t>
+      </w:r>
+    </w:p>
+    <w:p>
+      <w:pPr>
+        <w:pStyle w:val="ListParagraph"/>
+        <w:numPr>
+          <w:ilvl w:val="0"/>
+          <w:numId w:val="7"/>
+        </w:numPr>
+        <w:ind w:left="1800"/>
+        <w:rPr>
+          <w:rFonts w:cstheme="minorHAnsi"/>
+          <w:b/>
+          <w:bCs/>
+          <w:i/>
+          <w:iCs/>
+          <w:sz w:val="20"/>
+          <w:szCs w:val="20"/>
+        </w:rPr>
+      </w:pPr>
+      <w:r>
+        <w:rPr>
+          <w:rFonts w:cstheme="minorHAnsi"/>
+          <w:b/>
+          <w:bCs/>
+          <w:i/>
+          <w:iCs/>
+          <w:sz w:val="20"/>
+          <w:szCs w:val="20"/>
+        </w:rPr>
+        <w:t xml:space="preserve">Target Encoding: </w:t>
+      </w:r>
+      <w:r>
+        <w:rPr>
+          <w:rFonts w:cstheme="minorHAnsi"/>
+          <w:sz w:val="20"/>
+          <w:szCs w:val="20"/>
+        </w:rPr>
+        <w:t>My dataset included variables for the city the institution was in, the name of the institution, the ZIP code, and the name of the agency that accredits the institutions. I chose to target encode these variables, as well as the variable I created</w:t>
+      </w:r>
+    </w:p>
+    <w:p>
+      <w:pPr>
+        <w:pStyle w:val="ListParagraph"/>
+        <w:numPr>
           <w:ilvl w:val="2"/>
           <w:numId w:val="1"/>
         </w:numPr>
@@ -1941,12 +2266,14 @@
         <w:spacing w:after="0" w:line="240" w:lineRule="auto"/>
         <w:ind w:left="0"/>
         <w:rPr>
-          <w:sz w:val="20"/>
-          <w:szCs w:val="20"/>
-        </w:rPr>
-      </w:pPr>
-      <w:r>
-        <w:rPr>
+          <w:color w:val="70AD47" w:themeColor="accent6"/>
+          <w:sz w:val="20"/>
+          <w:szCs w:val="20"/>
+        </w:rPr>
+      </w:pPr>
+      <w:r>
+        <w:rPr>
+          <w:color w:val="70AD47" w:themeColor="accent6"/>
           <w:sz w:val="20"/>
           <w:szCs w:val="20"/>
         </w:rPr>
@@ -1954,6 +2281,7 @@
       </w:r>
       <w:r>
         <w:rPr>
+          <w:color w:val="70AD47" w:themeColor="accent6"/>
           <w:sz w:val="20"/>
           <w:szCs w:val="20"/>
           <w:u w:val="single"/>
@@ -1962,6 +2290,7 @@
       </w:r>
       <w:r>
         <w:rPr>
+          <w:color w:val="70AD47" w:themeColor="accent6"/>
           <w:sz w:val="20"/>
           <w:szCs w:val="20"/>
         </w:rPr>
@@ -1971,6 +2300,7 @@
         <w:rPr>
           <w:i/>
           <w:iCs/>
+          <w:color w:val="70AD47" w:themeColor="accent6"/>
           <w:sz w:val="20"/>
           <w:szCs w:val="20"/>
         </w:rPr>
@@ -1978,6 +2308,7 @@
       </w:r>
       <w:r>
         <w:rPr>
+          <w:color w:val="70AD47" w:themeColor="accent6"/>
           <w:sz w:val="20"/>
           <w:szCs w:val="20"/>
         </w:rPr>
@@ -1987,6 +2318,7 @@
         <w:rPr>
           <w:i/>
           <w:iCs/>
+          <w:color w:val="70AD47" w:themeColor="accent6"/>
           <w:sz w:val="20"/>
           <w:szCs w:val="20"/>
         </w:rPr>
@@ -1994,6 +2326,7 @@
       </w:r>
       <w:r>
         <w:rPr>
+          <w:color w:val="70AD47" w:themeColor="accent6"/>
           <w:sz w:val="20"/>
           <w:szCs w:val="20"/>
         </w:rPr>
@@ -2003,6 +2336,7 @@
         <w:rPr>
           <w:i/>
           <w:iCs/>
+          <w:color w:val="70AD47" w:themeColor="accent6"/>
           <w:sz w:val="20"/>
           <w:szCs w:val="20"/>
         </w:rPr>
@@ -2010,6 +2344,7 @@
       </w:r>
       <w:r>
         <w:rPr>
+          <w:color w:val="70AD47" w:themeColor="accent6"/>
           <w:sz w:val="20"/>
           <w:szCs w:val="20"/>
         </w:rPr>
@@ -2022,12 +2357,14 @@
         <w:spacing w:line="360" w:lineRule="auto"/>
         <w:ind w:left="0"/>
         <w:rPr>
-          <w:sz w:val="20"/>
-          <w:szCs w:val="20"/>
-        </w:rPr>
-      </w:pPr>
-      <w:r>
-        <w:rPr>
+          <w:color w:val="70AD47" w:themeColor="accent6"/>
+          <w:sz w:val="20"/>
+          <w:szCs w:val="20"/>
+        </w:rPr>
+      </w:pPr>
+      <w:r>
+        <w:rPr>
+          <w:color w:val="70AD47" w:themeColor="accent6"/>
           <w:sz w:val="20"/>
           <w:szCs w:val="20"/>
         </w:rPr>
@@ -2838,6 +3175,119 @@
     </w:lvl>
   </w:abstractNum>
   <w:abstractNum w:abstractNumId="4" w15:restartNumberingAfterBreak="0">
+    <w:nsid w:val="40DA1A3B"/>
+    <w:multiLevelType w:val="hybridMultilevel"/>
+    <w:tmpl w:val="21A86D9C"/>
+    <w:lvl w:ilvl="0" w:tplc="04090001">
+      <w:start w:val="1"/>
+      <w:numFmt w:val="bullet"/>
+      <w:lvlText w:val=""/>
+      <w:lvlJc w:val="left"/>
+      <w:pPr>
+        <w:ind w:left="2160" w:hanging="360"/>
+      </w:pPr>
+      <w:rPr>
+        <w:rFonts w:ascii="Symbol" w:hAnsi="Symbol" w:hint="default"/>
+      </w:rPr>
+    </w:lvl>
+    <w:lvl w:ilvl="1" w:tplc="04090003" w:tentative="1">
+      <w:start w:val="1"/>
+      <w:numFmt w:val="bullet"/>
+      <w:lvlText w:val="o"/>
+      <w:lvlJc w:val="left"/>
+      <w:pPr>
+        <w:ind w:left="2880" w:hanging="360"/>
+      </w:pPr>
+      <w:rPr>
+        <w:rFonts w:ascii="Courier New" w:hAnsi="Courier New" w:cs="Courier New" w:hint="default"/>
+      </w:rPr>
+    </w:lvl>
+    <w:lvl w:ilvl="2" w:tplc="04090005" w:tentative="1">
+      <w:start w:val="1"/>
+      <w:numFmt w:val="bullet"/>
+      <w:lvlText w:val=""/>
+      <w:lvlJc w:val="left"/>
+      <w:pPr>
+        <w:ind w:left="3600" w:hanging="360"/>
+      </w:pPr>
+      <w:rPr>
+        <w:rFonts w:ascii="Wingdings" w:hAnsi="Wingdings" w:hint="default"/>
+      </w:rPr>
+    </w:lvl>
+    <w:lvl w:ilvl="3" w:tplc="04090001" w:tentative="1">
+      <w:start w:val="1"/>
+      <w:numFmt w:val="bullet"/>
+      <w:lvlText w:val=""/>
+      <w:lvlJc w:val="left"/>
+      <w:pPr>
+        <w:ind w:left="4320" w:hanging="360"/>
+      </w:pPr>
+      <w:rPr>
+        <w:rFonts w:ascii="Symbol" w:hAnsi="Symbol" w:hint="default"/>
+      </w:rPr>
+    </w:lvl>
+    <w:lvl w:ilvl="4" w:tplc="04090003" w:tentative="1">
+      <w:start w:val="1"/>
+      <w:numFmt w:val="bullet"/>
+      <w:lvlText w:val="o"/>
+      <w:lvlJc w:val="left"/>
+      <w:pPr>
+        <w:ind w:left="5040" w:hanging="360"/>
+      </w:pPr>
+      <w:rPr>
+        <w:rFonts w:ascii="Courier New" w:hAnsi="Courier New" w:cs="Courier New" w:hint="default"/>
+      </w:rPr>
+    </w:lvl>
+    <w:lvl w:ilvl="5" w:tplc="04090005" w:tentative="1">
+      <w:start w:val="1"/>
+      <w:numFmt w:val="bullet"/>
+      <w:lvlText w:val=""/>
+      <w:lvlJc w:val="left"/>
+      <w:pPr>
+        <w:ind w:left="5760" w:hanging="360"/>
+      </w:pPr>
+      <w:rPr>
+        <w:rFonts w:ascii="Wingdings" w:hAnsi="Wingdings" w:hint="default"/>
+      </w:rPr>
+    </w:lvl>
+    <w:lvl w:ilvl="6" w:tplc="04090001" w:tentative="1">
+      <w:start w:val="1"/>
+      <w:numFmt w:val="bullet"/>
+      <w:lvlText w:val=""/>
+      <w:lvlJc w:val="left"/>
+      <w:pPr>
+        <w:ind w:left="6480" w:hanging="360"/>
+      </w:pPr>
+      <w:rPr>
+        <w:rFonts w:ascii="Symbol" w:hAnsi="Symbol" w:hint="default"/>
+      </w:rPr>
+    </w:lvl>
+    <w:lvl w:ilvl="7" w:tplc="04090003" w:tentative="1">
+      <w:start w:val="1"/>
+      <w:numFmt w:val="bullet"/>
+      <w:lvlText w:val="o"/>
+      <w:lvlJc w:val="left"/>
+      <w:pPr>
+        <w:ind w:left="7200" w:hanging="360"/>
+      </w:pPr>
+      <w:rPr>
+        <w:rFonts w:ascii="Courier New" w:hAnsi="Courier New" w:cs="Courier New" w:hint="default"/>
+      </w:rPr>
+    </w:lvl>
+    <w:lvl w:ilvl="8" w:tplc="04090005" w:tentative="1">
+      <w:start w:val="1"/>
+      <w:numFmt w:val="bullet"/>
+      <w:lvlText w:val=""/>
+      <w:lvlJc w:val="left"/>
+      <w:pPr>
+        <w:ind w:left="7920" w:hanging="360"/>
+      </w:pPr>
+      <w:rPr>
+        <w:rFonts w:ascii="Wingdings" w:hAnsi="Wingdings" w:hint="default"/>
+      </w:rPr>
+    </w:lvl>
+  </w:abstractNum>
+  <w:abstractNum w:abstractNumId="5" w15:restartNumberingAfterBreak="0">
     <w:nsid w:val="49D77708"/>
     <w:multiLevelType w:val="hybridMultilevel"/>
     <w:tmpl w:val="922C0E9A"/>
@@ -2923,7 +3373,120 @@
       </w:pPr>
     </w:lvl>
   </w:abstractNum>
-  <w:abstractNum w:abstractNumId="5" w15:restartNumberingAfterBreak="0">
+  <w:abstractNum w:abstractNumId="6" w15:restartNumberingAfterBreak="0">
+    <w:nsid w:val="49F73F0C"/>
+    <w:multiLevelType w:val="hybridMultilevel"/>
+    <w:tmpl w:val="C17C379C"/>
+    <w:lvl w:ilvl="0" w:tplc="04090001">
+      <w:start w:val="1"/>
+      <w:numFmt w:val="bullet"/>
+      <w:lvlText w:val=""/>
+      <w:lvlJc w:val="left"/>
+      <w:pPr>
+        <w:ind w:left="2160" w:hanging="360"/>
+      </w:pPr>
+      <w:rPr>
+        <w:rFonts w:ascii="Symbol" w:hAnsi="Symbol" w:hint="default"/>
+      </w:rPr>
+    </w:lvl>
+    <w:lvl w:ilvl="1" w:tplc="04090003" w:tentative="1">
+      <w:start w:val="1"/>
+      <w:numFmt w:val="bullet"/>
+      <w:lvlText w:val="o"/>
+      <w:lvlJc w:val="left"/>
+      <w:pPr>
+        <w:ind w:left="2880" w:hanging="360"/>
+      </w:pPr>
+      <w:rPr>
+        <w:rFonts w:ascii="Courier New" w:hAnsi="Courier New" w:cs="Courier New" w:hint="default"/>
+      </w:rPr>
+    </w:lvl>
+    <w:lvl w:ilvl="2" w:tplc="04090005" w:tentative="1">
+      <w:start w:val="1"/>
+      <w:numFmt w:val="bullet"/>
+      <w:lvlText w:val=""/>
+      <w:lvlJc w:val="left"/>
+      <w:pPr>
+        <w:ind w:left="3600" w:hanging="360"/>
+      </w:pPr>
+      <w:rPr>
+        <w:rFonts w:ascii="Wingdings" w:hAnsi="Wingdings" w:hint="default"/>
+      </w:rPr>
+    </w:lvl>
+    <w:lvl w:ilvl="3" w:tplc="04090001" w:tentative="1">
+      <w:start w:val="1"/>
+      <w:numFmt w:val="bullet"/>
+      <w:lvlText w:val=""/>
+      <w:lvlJc w:val="left"/>
+      <w:pPr>
+        <w:ind w:left="4320" w:hanging="360"/>
+      </w:pPr>
+      <w:rPr>
+        <w:rFonts w:ascii="Symbol" w:hAnsi="Symbol" w:hint="default"/>
+      </w:rPr>
+    </w:lvl>
+    <w:lvl w:ilvl="4" w:tplc="04090003" w:tentative="1">
+      <w:start w:val="1"/>
+      <w:numFmt w:val="bullet"/>
+      <w:lvlText w:val="o"/>
+      <w:lvlJc w:val="left"/>
+      <w:pPr>
+        <w:ind w:left="5040" w:hanging="360"/>
+      </w:pPr>
+      <w:rPr>
+        <w:rFonts w:ascii="Courier New" w:hAnsi="Courier New" w:cs="Courier New" w:hint="default"/>
+      </w:rPr>
+    </w:lvl>
+    <w:lvl w:ilvl="5" w:tplc="04090005" w:tentative="1">
+      <w:start w:val="1"/>
+      <w:numFmt w:val="bullet"/>
+      <w:lvlText w:val=""/>
+      <w:lvlJc w:val="left"/>
+      <w:pPr>
+        <w:ind w:left="5760" w:hanging="360"/>
+      </w:pPr>
+      <w:rPr>
+        <w:rFonts w:ascii="Wingdings" w:hAnsi="Wingdings" w:hint="default"/>
+      </w:rPr>
+    </w:lvl>
+    <w:lvl w:ilvl="6" w:tplc="04090001" w:tentative="1">
+      <w:start w:val="1"/>
+      <w:numFmt w:val="bullet"/>
+      <w:lvlText w:val=""/>
+      <w:lvlJc w:val="left"/>
+      <w:pPr>
+        <w:ind w:left="6480" w:hanging="360"/>
+      </w:pPr>
+      <w:rPr>
+        <w:rFonts w:ascii="Symbol" w:hAnsi="Symbol" w:hint="default"/>
+      </w:rPr>
+    </w:lvl>
+    <w:lvl w:ilvl="7" w:tplc="04090003" w:tentative="1">
+      <w:start w:val="1"/>
+      <w:numFmt w:val="bullet"/>
+      <w:lvlText w:val="o"/>
+      <w:lvlJc w:val="left"/>
+      <w:pPr>
+        <w:ind w:left="7200" w:hanging="360"/>
+      </w:pPr>
+      <w:rPr>
+        <w:rFonts w:ascii="Courier New" w:hAnsi="Courier New" w:cs="Courier New" w:hint="default"/>
+      </w:rPr>
+    </w:lvl>
+    <w:lvl w:ilvl="8" w:tplc="04090005" w:tentative="1">
+      <w:start w:val="1"/>
+      <w:numFmt w:val="bullet"/>
+      <w:lvlText w:val=""/>
+      <w:lvlJc w:val="left"/>
+      <w:pPr>
+        <w:ind w:left="7920" w:hanging="360"/>
+      </w:pPr>
+      <w:rPr>
+        <w:rFonts w:ascii="Wingdings" w:hAnsi="Wingdings" w:hint="default"/>
+      </w:rPr>
+    </w:lvl>
+  </w:abstractNum>
+  <w:abstractNum w:abstractNumId="7" w15:restartNumberingAfterBreak="0">
     <w:nsid w:val="5A7D2CEA"/>
     <w:multiLevelType w:val="hybridMultilevel"/>
     <w:tmpl w:val="28024C5C"/>
@@ -3010,10 +3573,10 @@
     </w:lvl>
   </w:abstractNum>
   <w:num w:numId="1">
-    <w:abstractNumId w:val="4"/>
+    <w:abstractNumId w:val="5"/>
   </w:num>
   <w:num w:numId="2">
-    <w:abstractNumId w:val="5"/>
+    <w:abstractNumId w:val="7"/>
   </w:num>
   <w:num w:numId="3">
     <w:abstractNumId w:val="1"/>
@@ -3026,6 +3589,12 @@
   </w:num>
   <w:num w:numId="6">
     <w:abstractNumId w:val="0"/>
+  </w:num>
+  <w:num w:numId="7">
+    <w:abstractNumId w:val="4"/>
+  </w:num>
+  <w:num w:numId="8">
+    <w:abstractNumId w:val="6"/>
   </w:num>
 </w:numbering>
 </file>

</xml_diff>